<commit_message>
Edits to latest draft
</commit_message>
<xml_diff>
--- a/Drafts/Draft 3/Soft_selection_salmonids_Figures.docx
+++ b/Drafts/Draft 3/Soft_selection_salmonids_Figures.docx
@@ -1,6 +1,6 @@
 
 <file path=word/document.xml><?xml version="1.0" encoding="utf-8"?>
-<w:document xmlns:wpc="http://schemas.microsoft.com/office/word/2010/wordprocessingCanvas" xmlns:cx="http://schemas.microsoft.com/office/drawing/2014/chartex" xmlns:mc="http://schemas.openxmlformats.org/markup-compatibility/2006" xmlns:o="urn:schemas-microsoft-com:office:office" xmlns:r="http://schemas.openxmlformats.org/officeDocument/2006/relationships" xmlns:m="http://schemas.openxmlformats.org/officeDocument/2006/math" xmlns:v="urn:schemas-microsoft-com:vml" xmlns:wp14="http://schemas.microsoft.com/office/word/2010/wordprocessingDrawing" xmlns:wp="http://schemas.openxmlformats.org/drawingml/2006/wordprocessingDrawing" xmlns:w10="urn:schemas-microsoft-com:office:word" xmlns:w="http://schemas.openxmlformats.org/wordprocessingml/2006/main" xmlns:w14="http://schemas.microsoft.com/office/word/2010/wordml" xmlns:w15="http://schemas.microsoft.com/office/word/2012/wordml" xmlns:w16se="http://schemas.microsoft.com/office/word/2015/wordml/symex" xmlns:wpg="http://schemas.microsoft.com/office/word/2010/wordprocessingGroup" xmlns:wpi="http://schemas.microsoft.com/office/word/2010/wordprocessingInk" xmlns:wne="http://schemas.microsoft.com/office/word/2006/wordml" xmlns:wps="http://schemas.microsoft.com/office/word/2010/wordprocessingShape" mc:Ignorable="w14 w15 w16se wp14">
+<w:document xmlns:wpc="http://schemas.microsoft.com/office/word/2010/wordprocessingCanvas" xmlns:cx="http://schemas.microsoft.com/office/drawing/2014/chartex" xmlns:cx1="http://schemas.microsoft.com/office/drawing/2015/9/8/chartex" xmlns:cx2="http://schemas.microsoft.com/office/drawing/2015/10/21/chartex" xmlns:cx3="http://schemas.microsoft.com/office/drawing/2016/5/9/chartex" xmlns:cx4="http://schemas.microsoft.com/office/drawing/2016/5/10/chartex" xmlns:cx5="http://schemas.microsoft.com/office/drawing/2016/5/11/chartex" xmlns:cx6="http://schemas.microsoft.com/office/drawing/2016/5/12/chartex" xmlns:cx7="http://schemas.microsoft.com/office/drawing/2016/5/13/chartex" xmlns:cx8="http://schemas.microsoft.com/office/drawing/2016/5/14/chartex" xmlns:mc="http://schemas.openxmlformats.org/markup-compatibility/2006" xmlns:aink="http://schemas.microsoft.com/office/drawing/2016/ink" xmlns:am3d="http://schemas.microsoft.com/office/drawing/2017/model3d" xmlns:o="urn:schemas-microsoft-com:office:office" xmlns:r="http://schemas.openxmlformats.org/officeDocument/2006/relationships" xmlns:m="http://schemas.openxmlformats.org/officeDocument/2006/math" xmlns:v="urn:schemas-microsoft-com:vml" xmlns:wp14="http://schemas.microsoft.com/office/word/2010/wordprocessingDrawing" xmlns:wp="http://schemas.openxmlformats.org/drawingml/2006/wordprocessingDrawing" xmlns:w10="urn:schemas-microsoft-com:office:word" xmlns:w="http://schemas.openxmlformats.org/wordprocessingml/2006/main" xmlns:w14="http://schemas.microsoft.com/office/word/2010/wordml" xmlns:w15="http://schemas.microsoft.com/office/word/2012/wordml" xmlns:w16cex="http://schemas.microsoft.com/office/word/2018/wordml/cex" xmlns:w16cid="http://schemas.microsoft.com/office/word/2016/wordml/cid" xmlns:w16="http://schemas.microsoft.com/office/word/2018/wordml" xmlns:w16sdtdh="http://schemas.microsoft.com/office/word/2020/wordml/sdtdatahash" xmlns:w16se="http://schemas.microsoft.com/office/word/2015/wordml/symex" xmlns:wpg="http://schemas.microsoft.com/office/word/2010/wordprocessingGroup" xmlns:wpi="http://schemas.microsoft.com/office/word/2010/wordprocessingInk" xmlns:wne="http://schemas.microsoft.com/office/word/2006/wordml" xmlns:wps="http://schemas.microsoft.com/office/word/2010/wordprocessingShape" mc:Ignorable="w14 w15 w16se w16cid w16 w16cex w16sdtdh wp14">
   <w:body>
     <w:p>
       <w:pPr>
@@ -701,7 +701,7 @@
                     </pic:cNvPicPr>
                   </pic:nvPicPr>
                   <pic:blipFill>
-                    <a:blip r:embed="rId8">
+                    <a:blip r:embed="rId10">
                       <a:extLst>
                         <a:ext uri="{28A0092B-C50C-407E-A947-70E740481C1C}">
                           <a14:useLocalDpi xmlns:a14="http://schemas.microsoft.com/office/drawing/2010/main" val="0"/>
@@ -753,13 +753,33 @@
         <w:rPr>
           <w:rFonts w:ascii="Times New Roman" w:hAnsi="Times New Roman" w:cs="Times New Roman"/>
         </w:rPr>
-        <w:t>he population was assumed to be</w:t>
-      </w:r>
-      <w:r>
-        <w:rPr>
-          <w:rFonts w:ascii="Times New Roman" w:hAnsi="Times New Roman" w:cs="Times New Roman"/>
-        </w:rPr>
-        <w:t xml:space="preserve"> trait (initial </w:t>
+        <w:t xml:space="preserve">he population </w:t>
+      </w:r>
+      <w:commentRangeStart w:id="3"/>
+      <w:r>
+        <w:rPr>
+          <w:rFonts w:ascii="Times New Roman" w:hAnsi="Times New Roman" w:cs="Times New Roman"/>
+        </w:rPr>
+        <w:t>was assumed to be</w:t>
+      </w:r>
+      <w:r>
+        <w:rPr>
+          <w:rFonts w:ascii="Times New Roman" w:hAnsi="Times New Roman" w:cs="Times New Roman"/>
+        </w:rPr>
+        <w:t xml:space="preserve"> trait </w:t>
+      </w:r>
+      <w:commentRangeEnd w:id="3"/>
+      <w:r>
+        <w:rPr>
+          <w:rStyle w:val="CommentReference"/>
+        </w:rPr>
+        <w:commentReference w:id="3"/>
+      </w:r>
+      <w:r>
+        <w:rPr>
+          <w:rFonts w:ascii="Times New Roman" w:hAnsi="Times New Roman" w:cs="Times New Roman"/>
+        </w:rPr>
+        <w:t xml:space="preserve">(initial </w:t>
       </w:r>
       <m:oMath>
         <m:sSub>
@@ -933,20 +953,20 @@
         </w:rPr>
         <w:t xml:space="preserve">. Mean and 95% confidence intervals (grey ribbons) across </w:t>
       </w:r>
-      <w:commentRangeStart w:id="3"/>
+      <w:commentRangeStart w:id="4"/>
       <w:r>
         <w:rPr>
           <w:rFonts w:ascii="Times New Roman" w:eastAsiaTheme="minorEastAsia" w:hAnsi="Times New Roman" w:cs="Times New Roman"/>
         </w:rPr>
         <w:t>1000</w:t>
       </w:r>
-      <w:commentRangeEnd w:id="3"/>
+      <w:commentRangeEnd w:id="4"/>
       <w:r>
         <w:rPr>
           <w:rStyle w:val="CommentReference"/>
           <w:rFonts w:ascii="Times New Roman" w:hAnsi="Times New Roman" w:cs="Times New Roman"/>
         </w:rPr>
-        <w:commentReference w:id="3"/>
+        <w:commentReference w:id="4"/>
       </w:r>
       <w:r>
         <w:rPr>
@@ -1245,8 +1265,6 @@
           <w:rFonts w:ascii="Times New Roman" w:hAnsi="Times New Roman" w:cs="Times New Roman"/>
         </w:rPr>
       </w:pPr>
-      <w:bookmarkStart w:id="4" w:name="_GoBack"/>
-      <w:bookmarkEnd w:id="4"/>
     </w:p>
     <w:p>
       <w:pPr>
@@ -1361,7 +1379,7 @@
                     </pic:cNvPicPr>
                   </pic:nvPicPr>
                   <pic:blipFill>
-                    <a:blip r:embed="rId9">
+                    <a:blip r:embed="rId11">
                       <a:extLst>
                         <a:ext uri="{28A0092B-C50C-407E-A947-70E740481C1C}">
                           <a14:useLocalDpi xmlns:a14="http://schemas.microsoft.com/office/drawing/2010/main" val="0"/>
@@ -2138,7 +2156,7 @@
                     </pic:cNvPicPr>
                   </pic:nvPicPr>
                   <pic:blipFill>
-                    <a:blip r:embed="rId10">
+                    <a:blip r:embed="rId12">
                       <a:extLst>
                         <a:ext uri="{28A0092B-C50C-407E-A947-70E740481C1C}">
                           <a14:useLocalDpi xmlns:a14="http://schemas.microsoft.com/office/drawing/2010/main" val="0"/>
@@ -2629,7 +2647,7 @@
                     </pic:cNvPicPr>
                   </pic:nvPicPr>
                   <pic:blipFill>
-                    <a:blip r:embed="rId11">
+                    <a:blip r:embed="rId13">
                       <a:extLst>
                         <a:ext uri="{28A0092B-C50C-407E-A947-70E740481C1C}">
                           <a14:useLocalDpi xmlns:a14="http://schemas.microsoft.com/office/drawing/2010/main" val="0"/>
@@ -3315,7 +3333,7 @@
                     </pic:cNvPicPr>
                   </pic:nvPicPr>
                   <pic:blipFill>
-                    <a:blip r:embed="rId12">
+                    <a:blip r:embed="rId14">
                       <a:extLst>
                         <a:ext uri="{28A0092B-C50C-407E-A947-70E740481C1C}">
                           <a14:useLocalDpi xmlns:a14="http://schemas.microsoft.com/office/drawing/2010/main" val="0"/>
@@ -3812,7 +3830,7 @@
 </file>
 
 <file path=word/comments.xml><?xml version="1.0" encoding="utf-8"?>
-<w:comments xmlns:wpc="http://schemas.microsoft.com/office/word/2010/wordprocessingCanvas" xmlns:cx="http://schemas.microsoft.com/office/drawing/2014/chartex" xmlns:mc="http://schemas.openxmlformats.org/markup-compatibility/2006" xmlns:o="urn:schemas-microsoft-com:office:office" xmlns:r="http://schemas.openxmlformats.org/officeDocument/2006/relationships" xmlns:m="http://schemas.openxmlformats.org/officeDocument/2006/math" xmlns:v="urn:schemas-microsoft-com:vml" xmlns:wp14="http://schemas.microsoft.com/office/word/2010/wordprocessingDrawing" xmlns:wp="http://schemas.openxmlformats.org/drawingml/2006/wordprocessingDrawing" xmlns:w10="urn:schemas-microsoft-com:office:word" xmlns:w="http://schemas.openxmlformats.org/wordprocessingml/2006/main" xmlns:w14="http://schemas.microsoft.com/office/word/2010/wordml" xmlns:w15="http://schemas.microsoft.com/office/word/2012/wordml" xmlns:w16se="http://schemas.microsoft.com/office/word/2015/wordml/symex" xmlns:wpg="http://schemas.microsoft.com/office/word/2010/wordprocessingGroup" xmlns:wpi="http://schemas.microsoft.com/office/word/2010/wordprocessingInk" xmlns:wne="http://schemas.microsoft.com/office/word/2006/wordml" xmlns:wps="http://schemas.microsoft.com/office/word/2010/wordprocessingShape" mc:Ignorable="w14 w15 w16se wp14">
+<w:comments xmlns:wpc="http://schemas.microsoft.com/office/word/2010/wordprocessingCanvas" xmlns:cx="http://schemas.microsoft.com/office/drawing/2014/chartex" xmlns:cx1="http://schemas.microsoft.com/office/drawing/2015/9/8/chartex" xmlns:cx2="http://schemas.microsoft.com/office/drawing/2015/10/21/chartex" xmlns:cx3="http://schemas.microsoft.com/office/drawing/2016/5/9/chartex" xmlns:cx4="http://schemas.microsoft.com/office/drawing/2016/5/10/chartex" xmlns:cx5="http://schemas.microsoft.com/office/drawing/2016/5/11/chartex" xmlns:cx6="http://schemas.microsoft.com/office/drawing/2016/5/12/chartex" xmlns:cx7="http://schemas.microsoft.com/office/drawing/2016/5/13/chartex" xmlns:cx8="http://schemas.microsoft.com/office/drawing/2016/5/14/chartex" xmlns:mc="http://schemas.openxmlformats.org/markup-compatibility/2006" xmlns:aink="http://schemas.microsoft.com/office/drawing/2016/ink" xmlns:am3d="http://schemas.microsoft.com/office/drawing/2017/model3d" xmlns:o="urn:schemas-microsoft-com:office:office" xmlns:r="http://schemas.openxmlformats.org/officeDocument/2006/relationships" xmlns:m="http://schemas.openxmlformats.org/officeDocument/2006/math" xmlns:v="urn:schemas-microsoft-com:vml" xmlns:wp14="http://schemas.microsoft.com/office/word/2010/wordprocessingDrawing" xmlns:wp="http://schemas.openxmlformats.org/drawingml/2006/wordprocessingDrawing" xmlns:w10="urn:schemas-microsoft-com:office:word" xmlns:w="http://schemas.openxmlformats.org/wordprocessingml/2006/main" xmlns:w14="http://schemas.microsoft.com/office/word/2010/wordml" xmlns:w15="http://schemas.microsoft.com/office/word/2012/wordml" xmlns:w16cex="http://schemas.microsoft.com/office/word/2018/wordml/cex" xmlns:w16cid="http://schemas.microsoft.com/office/word/2016/wordml/cid" xmlns:w16="http://schemas.microsoft.com/office/word/2018/wordml" xmlns:w16sdtdh="http://schemas.microsoft.com/office/word/2020/wordml/sdtdatahash" xmlns:w16se="http://schemas.microsoft.com/office/word/2015/wordml/symex" xmlns:wpg="http://schemas.microsoft.com/office/word/2010/wordprocessingGroup" xmlns:wpi="http://schemas.microsoft.com/office/word/2010/wordprocessingInk" xmlns:wne="http://schemas.microsoft.com/office/word/2006/wordml" xmlns:wps="http://schemas.microsoft.com/office/word/2010/wordprocessingShape" mc:Ignorable="w14 w15 w16se w16cid w16 w16cex w16sdtdh wp14">
   <w:comment w:id="0" w:author="O'Sullivan, Ronan James" w:date="2023-07-03T13:16:00Z" w:initials="ORJ">
     <w:p>
       <w:pPr>
@@ -3874,7 +3892,7 @@
       </w:r>
     </w:p>
   </w:comment>
-  <w:comment w:id="3" w:author="Thomas Reed" w:date="2023-06-21T10:40:00Z" w:initials="TR">
+  <w:comment w:id="3" w:author="Ronan OSullivan" w:date="2023-08-28T15:41:00Z" w:initials="RO">
     <w:p>
       <w:pPr>
         <w:pStyle w:val="CommentText"/>
@@ -3886,7 +3904,28 @@
         <w:annotationRef/>
       </w:r>
       <w:r>
-        <w:t>Actually currently just 20 reps, but will crank this up to 1000 eventually</w:t>
+        <w:t>Is some of the sentence missing? I assume it’s meant to say something about the trait being initially maladapted with respect to the optimum?</w:t>
+      </w:r>
+    </w:p>
+  </w:comment>
+  <w:comment w:id="4" w:author="Thomas Reed" w:date="2023-06-21T10:40:00Z" w:initials="TR">
+    <w:p>
+      <w:pPr>
+        <w:pStyle w:val="CommentText"/>
+      </w:pPr>
+      <w:r>
+        <w:rPr>
+          <w:rStyle w:val="CommentReference"/>
+        </w:rPr>
+        <w:annotationRef/>
+      </w:r>
+      <w:proofErr w:type="gramStart"/>
+      <w:r>
+        <w:t>Actually</w:t>
+      </w:r>
+      <w:proofErr w:type="gramEnd"/>
+      <w:r>
+        <w:t xml:space="preserve"> currently just 20 reps, but will crank this up to 1000 eventually</w:t>
       </w:r>
     </w:p>
   </w:comment>
@@ -3958,9 +3997,10 @@
 </file>
 
 <file path=word/commentsExtended.xml><?xml version="1.0" encoding="utf-8"?>
-<w15:commentsEx xmlns:wpc="http://schemas.microsoft.com/office/word/2010/wordprocessingCanvas" xmlns:cx="http://schemas.microsoft.com/office/drawing/2014/chartex" xmlns:mc="http://schemas.openxmlformats.org/markup-compatibility/2006" xmlns:o="urn:schemas-microsoft-com:office:office" xmlns:r="http://schemas.openxmlformats.org/officeDocument/2006/relationships" xmlns:m="http://schemas.openxmlformats.org/officeDocument/2006/math" xmlns:v="urn:schemas-microsoft-com:vml" xmlns:wp14="http://schemas.microsoft.com/office/word/2010/wordprocessingDrawing" xmlns:wp="http://schemas.openxmlformats.org/drawingml/2006/wordprocessingDrawing" xmlns:w10="urn:schemas-microsoft-com:office:word" xmlns:w="http://schemas.openxmlformats.org/wordprocessingml/2006/main" xmlns:w14="http://schemas.microsoft.com/office/word/2010/wordml" xmlns:w15="http://schemas.microsoft.com/office/word/2012/wordml" xmlns:w16se="http://schemas.microsoft.com/office/word/2015/wordml/symex" xmlns:wpg="http://schemas.microsoft.com/office/word/2010/wordprocessingGroup" xmlns:wpi="http://schemas.microsoft.com/office/word/2010/wordprocessingInk" xmlns:wne="http://schemas.microsoft.com/office/word/2006/wordml" xmlns:wps="http://schemas.microsoft.com/office/word/2010/wordprocessingShape" mc:Ignorable="w14 w15 w16se wp14">
+<w15:commentsEx xmlns:wpc="http://schemas.microsoft.com/office/word/2010/wordprocessingCanvas" xmlns:cx="http://schemas.microsoft.com/office/drawing/2014/chartex" xmlns:cx1="http://schemas.microsoft.com/office/drawing/2015/9/8/chartex" xmlns:cx2="http://schemas.microsoft.com/office/drawing/2015/10/21/chartex" xmlns:cx3="http://schemas.microsoft.com/office/drawing/2016/5/9/chartex" xmlns:cx4="http://schemas.microsoft.com/office/drawing/2016/5/10/chartex" xmlns:cx5="http://schemas.microsoft.com/office/drawing/2016/5/11/chartex" xmlns:cx6="http://schemas.microsoft.com/office/drawing/2016/5/12/chartex" xmlns:cx7="http://schemas.microsoft.com/office/drawing/2016/5/13/chartex" xmlns:cx8="http://schemas.microsoft.com/office/drawing/2016/5/14/chartex" xmlns:mc="http://schemas.openxmlformats.org/markup-compatibility/2006" xmlns:aink="http://schemas.microsoft.com/office/drawing/2016/ink" xmlns:am3d="http://schemas.microsoft.com/office/drawing/2017/model3d" xmlns:o="urn:schemas-microsoft-com:office:office" xmlns:r="http://schemas.openxmlformats.org/officeDocument/2006/relationships" xmlns:m="http://schemas.openxmlformats.org/officeDocument/2006/math" xmlns:v="urn:schemas-microsoft-com:vml" xmlns:wp14="http://schemas.microsoft.com/office/word/2010/wordprocessingDrawing" xmlns:wp="http://schemas.openxmlformats.org/drawingml/2006/wordprocessingDrawing" xmlns:w10="urn:schemas-microsoft-com:office:word" xmlns:w="http://schemas.openxmlformats.org/wordprocessingml/2006/main" xmlns:w14="http://schemas.microsoft.com/office/word/2010/wordml" xmlns:w15="http://schemas.microsoft.com/office/word/2012/wordml" xmlns:w16cex="http://schemas.microsoft.com/office/word/2018/wordml/cex" xmlns:w16cid="http://schemas.microsoft.com/office/word/2016/wordml/cid" xmlns:w16="http://schemas.microsoft.com/office/word/2018/wordml" xmlns:w16sdtdh="http://schemas.microsoft.com/office/word/2020/wordml/sdtdatahash" xmlns:w16se="http://schemas.microsoft.com/office/word/2015/wordml/symex" xmlns:wpg="http://schemas.microsoft.com/office/word/2010/wordprocessingGroup" xmlns:wpi="http://schemas.microsoft.com/office/word/2010/wordprocessingInk" xmlns:wne="http://schemas.microsoft.com/office/word/2006/wordml" xmlns:wps="http://schemas.microsoft.com/office/word/2010/wordprocessingShape" mc:Ignorable="w14 w15 w16se w16cid w16 w16cex w16sdtdh wp14">
   <w15:commentEx w15:paraId="13F0586A" w15:done="0"/>
   <w15:commentEx w15:paraId="3800DBA5" w15:done="0"/>
+  <w15:commentEx w15:paraId="0B67C7DE" w15:done="0"/>
   <w15:commentEx w15:paraId="5B90F008" w15:done="0"/>
   <w15:commentEx w15:paraId="7232AEEB" w15:done="0"/>
   <w15:commentEx w15:paraId="7E312120" w15:done="0"/>
@@ -3970,8 +4010,9 @@
 </file>
 
 <file path=word/commentsExtensible.xml><?xml version="1.0" encoding="utf-8"?>
-<w16cex:commentsExtensible xmlns:wpc="http://schemas.microsoft.com/office/word/2010/wordprocessingCanvas" xmlns:cx="http://schemas.microsoft.com/office/drawing/2014/chartex" xmlns:cx1="http://schemas.microsoft.com/office/drawing/2015/9/8/chartex" xmlns:cx2="http://schemas.microsoft.com/office/drawing/2015/10/21/chartex" xmlns:cx3="http://schemas.microsoft.com/office/drawing/2016/5/9/chartex" xmlns:cx4="http://schemas.microsoft.com/office/drawing/2016/5/10/chartex" xmlns:cx5="http://schemas.microsoft.com/office/drawing/2016/5/11/chartex" xmlns:cx6="http://schemas.microsoft.com/office/drawing/2016/5/12/chartex" xmlns:cx7="http://schemas.microsoft.com/office/drawing/2016/5/13/chartex" xmlns:cx8="http://schemas.microsoft.com/office/drawing/2016/5/14/chartex" xmlns:mc="http://schemas.openxmlformats.org/markup-compatibility/2006" xmlns:aink="http://schemas.microsoft.com/office/drawing/2016/ink" xmlns:am3d="http://schemas.microsoft.com/office/drawing/2017/model3d" xmlns:o="urn:schemas-microsoft-com:office:office" xmlns:oel="http://schemas.microsoft.com/office/2019/extlst" xmlns:r="http://schemas.openxmlformats.org/officeDocument/2006/relationships" xmlns:m="http://schemas.openxmlformats.org/officeDocument/2006/math" xmlns:v="urn:schemas-microsoft-com:vml" xmlns:wp14="http://schemas.microsoft.com/office/word/2010/wordprocessingDrawing" xmlns:wp="http://schemas.openxmlformats.org/drawingml/2006/wordprocessingDrawing" xmlns:w10="urn:schemas-microsoft-com:office:word" xmlns:w="http://schemas.openxmlformats.org/wordprocessingml/2006/main" xmlns:w14="http://schemas.microsoft.com/office/word/2010/wordml" xmlns:w15="http://schemas.microsoft.com/office/word/2012/wordml" xmlns:w16cex="http://schemas.microsoft.com/office/word/2018/wordml/cex" xmlns:w16cid="http://schemas.microsoft.com/office/word/2016/wordml/cid" xmlns:w16="http://schemas.microsoft.com/office/word/2018/wordml" xmlns:w16du="http://schemas.microsoft.com/office/word/2023/wordml/word16du" xmlns:w16sdtdh="http://schemas.microsoft.com/office/word/2020/wordml/sdtdatahash" xmlns:w16se="http://schemas.microsoft.com/office/word/2015/wordml/symex" xmlns:wpg="http://schemas.microsoft.com/office/word/2010/wordprocessingGroup" xmlns:wpi="http://schemas.microsoft.com/office/word/2010/wordprocessingInk" xmlns:wne="http://schemas.microsoft.com/office/word/2006/wordml" xmlns:wps="http://schemas.microsoft.com/office/word/2010/wordprocessingShape" mc:Ignorable="w14 w15 w16se w16cid w16 w16cex w16sdtdh wp14">
+<w16cex:commentsExtensible xmlns:wpc="http://schemas.microsoft.com/office/word/2010/wordprocessingCanvas" xmlns:cx="http://schemas.microsoft.com/office/drawing/2014/chartex" xmlns:cx1="http://schemas.microsoft.com/office/drawing/2015/9/8/chartex" xmlns:cx2="http://schemas.microsoft.com/office/drawing/2015/10/21/chartex" xmlns:cx3="http://schemas.microsoft.com/office/drawing/2016/5/9/chartex" xmlns:cx4="http://schemas.microsoft.com/office/drawing/2016/5/10/chartex" xmlns:cx5="http://schemas.microsoft.com/office/drawing/2016/5/11/chartex" xmlns:cx6="http://schemas.microsoft.com/office/drawing/2016/5/12/chartex" xmlns:cx7="http://schemas.microsoft.com/office/drawing/2016/5/13/chartex" xmlns:cx8="http://schemas.microsoft.com/office/drawing/2016/5/14/chartex" xmlns:mc="http://schemas.openxmlformats.org/markup-compatibility/2006" xmlns:aink="http://schemas.microsoft.com/office/drawing/2016/ink" xmlns:am3d="http://schemas.microsoft.com/office/drawing/2017/model3d" xmlns:o="urn:schemas-microsoft-com:office:office" xmlns:r="http://schemas.openxmlformats.org/officeDocument/2006/relationships" xmlns:m="http://schemas.openxmlformats.org/officeDocument/2006/math" xmlns:v="urn:schemas-microsoft-com:vml" xmlns:wp14="http://schemas.microsoft.com/office/word/2010/wordprocessingDrawing" xmlns:wp="http://schemas.openxmlformats.org/drawingml/2006/wordprocessingDrawing" xmlns:w10="urn:schemas-microsoft-com:office:word" xmlns:w="http://schemas.openxmlformats.org/wordprocessingml/2006/main" xmlns:w14="http://schemas.microsoft.com/office/word/2010/wordml" xmlns:w15="http://schemas.microsoft.com/office/word/2012/wordml" xmlns:w16cex="http://schemas.microsoft.com/office/word/2018/wordml/cex" xmlns:w16cid="http://schemas.microsoft.com/office/word/2016/wordml/cid" xmlns:w16="http://schemas.microsoft.com/office/word/2018/wordml" xmlns:w16sdtdh="http://schemas.microsoft.com/office/word/2020/wordml/sdtdatahash" xmlns:w16se="http://schemas.microsoft.com/office/word/2015/wordml/symex" xmlns:wpg="http://schemas.microsoft.com/office/word/2010/wordprocessingGroup" xmlns:wpi="http://schemas.microsoft.com/office/word/2010/wordprocessingInk" xmlns:wne="http://schemas.microsoft.com/office/word/2006/wordml" xmlns:wps="http://schemas.microsoft.com/office/word/2010/wordprocessingShape" mc:Ignorable="w14 w15 w16se w16cid w16 w16cex w16sdtdh wp14">
   <w16cex:commentExtensible w16cex:durableId="283D5216" w16cex:dateUtc="2023-06-21T09:40:00Z"/>
+  <w16cex:commentExtensible w16cex:durableId="28973EAF" w16cex:dateUtc="2023-08-28T12:41:00Z"/>
   <w16cex:commentExtensible w16cex:durableId="283E7A48" w16cex:dateUtc="2023-06-21T09:40:00Z"/>
   <w16cex:commentExtensible w16cex:durableId="284016E5" w16cex:dateUtc="2023-06-21T09:40:00Z"/>
   <w16cex:commentExtensible w16cex:durableId="2843D9FF" w16cex:dateUtc="2023-06-21T09:40:00Z"/>
@@ -3981,33 +4022,34 @@
 </file>
 
 <file path=word/commentsIds.xml><?xml version="1.0" encoding="utf-8"?>
-<w16cid:commentsIds xmlns:wpc="http://schemas.microsoft.com/office/word/2010/wordprocessingCanvas" xmlns:cx="http://schemas.microsoft.com/office/drawing/2014/chartex" xmlns:cx1="http://schemas.microsoft.com/office/drawing/2015/9/8/chartex" xmlns:cx2="http://schemas.microsoft.com/office/drawing/2015/10/21/chartex" xmlns:cx3="http://schemas.microsoft.com/office/drawing/2016/5/9/chartex" xmlns:cx4="http://schemas.microsoft.com/office/drawing/2016/5/10/chartex" xmlns:cx5="http://schemas.microsoft.com/office/drawing/2016/5/11/chartex" xmlns:cx6="http://schemas.microsoft.com/office/drawing/2016/5/12/chartex" xmlns:cx7="http://schemas.microsoft.com/office/drawing/2016/5/13/chartex" xmlns:cx8="http://schemas.microsoft.com/office/drawing/2016/5/14/chartex" xmlns:mc="http://schemas.openxmlformats.org/markup-compatibility/2006" xmlns:aink="http://schemas.microsoft.com/office/drawing/2016/ink" xmlns:am3d="http://schemas.microsoft.com/office/drawing/2017/model3d" xmlns:o="urn:schemas-microsoft-com:office:office" xmlns:r="http://schemas.openxmlformats.org/officeDocument/2006/relationships" xmlns:m="http://schemas.openxmlformats.org/officeDocument/2006/math" xmlns:v="urn:schemas-microsoft-com:vml" xmlns:wp14="http://schemas.microsoft.com/office/word/2010/wordprocessingDrawing" xmlns:wp="http://schemas.openxmlformats.org/drawingml/2006/wordprocessingDrawing" xmlns:w10="urn:schemas-microsoft-com:office:word" xmlns:w="http://schemas.openxmlformats.org/wordprocessingml/2006/main" xmlns:w14="http://schemas.microsoft.com/office/word/2010/wordml" xmlns:w15="http://schemas.microsoft.com/office/word/2012/wordml" xmlns:w16cid="http://schemas.microsoft.com/office/word/2016/wordml/cid" xmlns:w16se="http://schemas.microsoft.com/office/word/2015/wordml/symex" xmlns:wpg="http://schemas.microsoft.com/office/word/2010/wordprocessingGroup" xmlns:wpi="http://schemas.microsoft.com/office/word/2010/wordprocessingInk" xmlns:wne="http://schemas.microsoft.com/office/word/2006/wordml" xmlns:wps="http://schemas.microsoft.com/office/word/2010/wordprocessingShape" mc:Ignorable="w14 w15 w16se w16cid wp14">
+<w16cid:commentsIds xmlns:wpc="http://schemas.microsoft.com/office/word/2010/wordprocessingCanvas" xmlns:cx="http://schemas.microsoft.com/office/drawing/2014/chartex" xmlns:cx1="http://schemas.microsoft.com/office/drawing/2015/9/8/chartex" xmlns:cx2="http://schemas.microsoft.com/office/drawing/2015/10/21/chartex" xmlns:cx3="http://schemas.microsoft.com/office/drawing/2016/5/9/chartex" xmlns:cx4="http://schemas.microsoft.com/office/drawing/2016/5/10/chartex" xmlns:cx5="http://schemas.microsoft.com/office/drawing/2016/5/11/chartex" xmlns:cx6="http://schemas.microsoft.com/office/drawing/2016/5/12/chartex" xmlns:cx7="http://schemas.microsoft.com/office/drawing/2016/5/13/chartex" xmlns:cx8="http://schemas.microsoft.com/office/drawing/2016/5/14/chartex" xmlns:mc="http://schemas.openxmlformats.org/markup-compatibility/2006" xmlns:aink="http://schemas.microsoft.com/office/drawing/2016/ink" xmlns:am3d="http://schemas.microsoft.com/office/drawing/2017/model3d" xmlns:o="urn:schemas-microsoft-com:office:office" xmlns:r="http://schemas.openxmlformats.org/officeDocument/2006/relationships" xmlns:m="http://schemas.openxmlformats.org/officeDocument/2006/math" xmlns:v="urn:schemas-microsoft-com:vml" xmlns:wp14="http://schemas.microsoft.com/office/word/2010/wordprocessingDrawing" xmlns:wp="http://schemas.openxmlformats.org/drawingml/2006/wordprocessingDrawing" xmlns:w10="urn:schemas-microsoft-com:office:word" xmlns:w="http://schemas.openxmlformats.org/wordprocessingml/2006/main" xmlns:w14="http://schemas.microsoft.com/office/word/2010/wordml" xmlns:w15="http://schemas.microsoft.com/office/word/2012/wordml" xmlns:w16cex="http://schemas.microsoft.com/office/word/2018/wordml/cex" xmlns:w16cid="http://schemas.microsoft.com/office/word/2016/wordml/cid" xmlns:w16="http://schemas.microsoft.com/office/word/2018/wordml" xmlns:w16sdtdh="http://schemas.microsoft.com/office/word/2020/wordml/sdtdatahash" xmlns:w16se="http://schemas.microsoft.com/office/word/2015/wordml/symex" xmlns:wpg="http://schemas.microsoft.com/office/word/2010/wordprocessingGroup" xmlns:wpi="http://schemas.microsoft.com/office/word/2010/wordprocessingInk" xmlns:wne="http://schemas.microsoft.com/office/word/2006/wordml" xmlns:wps="http://schemas.microsoft.com/office/word/2010/wordprocessingShape" mc:Ignorable="w14 w15 w16se w16cid w16 w16cex w16sdtdh wp14">
   <w16cid:commentId w16cid:paraId="13F0586A" w16cid:durableId="284D48A2"/>
   <w16cid:commentId w16cid:paraId="3800DBA5" w16cid:durableId="283D5216"/>
-  <w16cid:commentId w16cid:paraId="6ED9F25A" w16cid:durableId="284D49A1"/>
+  <w16cid:commentId w16cid:paraId="0B67C7DE" w16cid:durableId="28973EAF"/>
   <w16cid:commentId w16cid:paraId="5B90F008" w16cid:durableId="283E7A48"/>
-  <w16cid:commentId w16cid:paraId="541562AA" w16cid:durableId="2857B8A9"/>
   <w16cid:commentId w16cid:paraId="7232AEEB" w16cid:durableId="284016E5"/>
   <w16cid:commentId w16cid:paraId="7E312120" w16cid:durableId="2843D9FF"/>
   <w16cid:commentId w16cid:paraId="5ACED359" w16cid:durableId="28457042"/>
   <w16cid:commentId w16cid:paraId="6CEE7729" w16cid:durableId="28457720"/>
-  <w16cid:commentId w16cid:paraId="5EB41313" w16cid:durableId="2857C712"/>
 </w16cid:commentsIds>
 </file>
 
 <file path=word/people.xml><?xml version="1.0" encoding="utf-8"?>
-<w15:people xmlns:wpc="http://schemas.microsoft.com/office/word/2010/wordprocessingCanvas" xmlns:cx="http://schemas.microsoft.com/office/drawing/2014/chartex" xmlns:mc="http://schemas.openxmlformats.org/markup-compatibility/2006" xmlns:o="urn:schemas-microsoft-com:office:office" xmlns:r="http://schemas.openxmlformats.org/officeDocument/2006/relationships" xmlns:m="http://schemas.openxmlformats.org/officeDocument/2006/math" xmlns:v="urn:schemas-microsoft-com:vml" xmlns:wp14="http://schemas.microsoft.com/office/word/2010/wordprocessingDrawing" xmlns:wp="http://schemas.openxmlformats.org/drawingml/2006/wordprocessingDrawing" xmlns:w10="urn:schemas-microsoft-com:office:word" xmlns:w="http://schemas.openxmlformats.org/wordprocessingml/2006/main" xmlns:w14="http://schemas.microsoft.com/office/word/2010/wordml" xmlns:w15="http://schemas.microsoft.com/office/word/2012/wordml" xmlns:w16se="http://schemas.microsoft.com/office/word/2015/wordml/symex" xmlns:wpg="http://schemas.microsoft.com/office/word/2010/wordprocessingGroup" xmlns:wpi="http://schemas.microsoft.com/office/word/2010/wordprocessingInk" xmlns:wne="http://schemas.microsoft.com/office/word/2006/wordml" xmlns:wps="http://schemas.microsoft.com/office/word/2010/wordprocessingShape" mc:Ignorable="w14 w15 w16se wp14">
+<w15:people xmlns:wpc="http://schemas.microsoft.com/office/word/2010/wordprocessingCanvas" xmlns:cx="http://schemas.microsoft.com/office/drawing/2014/chartex" xmlns:cx1="http://schemas.microsoft.com/office/drawing/2015/9/8/chartex" xmlns:cx2="http://schemas.microsoft.com/office/drawing/2015/10/21/chartex" xmlns:cx3="http://schemas.microsoft.com/office/drawing/2016/5/9/chartex" xmlns:cx4="http://schemas.microsoft.com/office/drawing/2016/5/10/chartex" xmlns:cx5="http://schemas.microsoft.com/office/drawing/2016/5/11/chartex" xmlns:cx6="http://schemas.microsoft.com/office/drawing/2016/5/12/chartex" xmlns:cx7="http://schemas.microsoft.com/office/drawing/2016/5/13/chartex" xmlns:cx8="http://schemas.microsoft.com/office/drawing/2016/5/14/chartex" xmlns:mc="http://schemas.openxmlformats.org/markup-compatibility/2006" xmlns:aink="http://schemas.microsoft.com/office/drawing/2016/ink" xmlns:am3d="http://schemas.microsoft.com/office/drawing/2017/model3d" xmlns:o="urn:schemas-microsoft-com:office:office" xmlns:r="http://schemas.openxmlformats.org/officeDocument/2006/relationships" xmlns:m="http://schemas.openxmlformats.org/officeDocument/2006/math" xmlns:v="urn:schemas-microsoft-com:vml" xmlns:wp14="http://schemas.microsoft.com/office/word/2010/wordprocessingDrawing" xmlns:wp="http://schemas.openxmlformats.org/drawingml/2006/wordprocessingDrawing" xmlns:w10="urn:schemas-microsoft-com:office:word" xmlns:w="http://schemas.openxmlformats.org/wordprocessingml/2006/main" xmlns:w14="http://schemas.microsoft.com/office/word/2010/wordml" xmlns:w15="http://schemas.microsoft.com/office/word/2012/wordml" xmlns:w16cex="http://schemas.microsoft.com/office/word/2018/wordml/cex" xmlns:w16cid="http://schemas.microsoft.com/office/word/2016/wordml/cid" xmlns:w16="http://schemas.microsoft.com/office/word/2018/wordml" xmlns:w16sdtdh="http://schemas.microsoft.com/office/word/2020/wordml/sdtdatahash" xmlns:w16se="http://schemas.microsoft.com/office/word/2015/wordml/symex" xmlns:wpg="http://schemas.microsoft.com/office/word/2010/wordprocessingGroup" xmlns:wpi="http://schemas.microsoft.com/office/word/2010/wordprocessingInk" xmlns:wne="http://schemas.microsoft.com/office/word/2006/wordml" xmlns:wps="http://schemas.microsoft.com/office/word/2010/wordprocessingShape" mc:Ignorable="w14 w15 w16se w16cid w16 w16cex w16sdtdh wp14">
   <w15:person w15:author="O'Sullivan, Ronan James">
     <w15:presenceInfo w15:providerId="AD" w15:userId="S-1-5-21-16020293-282541685-632688529-463093"/>
   </w15:person>
   <w15:person w15:author="Thomas Reed">
     <w15:presenceInfo w15:providerId="AD" w15:userId="S::treed@ucc.ie::23e47013-11bb-41a6-9937-9615cd3a16d8"/>
   </w15:person>
+  <w15:person w15:author="Ronan OSullivan">
+    <w15:presenceInfo w15:providerId="AD" w15:userId="S-1-5-21-1004336348-152049171-1801674531-303460"/>
+  </w15:person>
 </w15:people>
 </file>
 
 <file path=word/styles.xml><?xml version="1.0" encoding="utf-8"?>
-<w:styles xmlns:mc="http://schemas.openxmlformats.org/markup-compatibility/2006" xmlns:r="http://schemas.openxmlformats.org/officeDocument/2006/relationships" xmlns:w="http://schemas.openxmlformats.org/wordprocessingml/2006/main" xmlns:w14="http://schemas.microsoft.com/office/word/2010/wordml" xmlns:w15="http://schemas.microsoft.com/office/word/2012/wordml" xmlns:w16se="http://schemas.microsoft.com/office/word/2015/wordml/symex" mc:Ignorable="w14 w15 w16se">
+<w:styles xmlns:mc="http://schemas.openxmlformats.org/markup-compatibility/2006" xmlns:r="http://schemas.openxmlformats.org/officeDocument/2006/relationships" xmlns:w="http://schemas.openxmlformats.org/wordprocessingml/2006/main" xmlns:w14="http://schemas.microsoft.com/office/word/2010/wordml" xmlns:w15="http://schemas.microsoft.com/office/word/2012/wordml" xmlns:w16cex="http://schemas.microsoft.com/office/word/2018/wordml/cex" xmlns:w16cid="http://schemas.microsoft.com/office/word/2016/wordml/cid" xmlns:w16="http://schemas.microsoft.com/office/word/2018/wordml" xmlns:w16sdtdh="http://schemas.microsoft.com/office/word/2020/wordml/sdtdatahash" xmlns:w16se="http://schemas.microsoft.com/office/word/2015/wordml/symex" mc:Ignorable="w14 w15 w16se w16cid w16 w16cex w16sdtdh">
   <w:docDefaults>
     <w:rPrDefault>
       <w:rPr>
@@ -4025,7 +4067,7 @@
       </w:pPr>
     </w:pPrDefault>
   </w:docDefaults>
-  <w:latentStyles w:defLockedState="0" w:defUIPriority="99" w:defSemiHidden="0" w:defUnhideWhenUsed="0" w:defQFormat="0" w:count="371">
+  <w:latentStyles w:defLockedState="0" w:defUIPriority="99" w:defSemiHidden="0" w:defUnhideWhenUsed="0" w:defQFormat="0" w:count="376">
     <w:lsdException w:name="Normal" w:uiPriority="0" w:qFormat="1"/>
     <w:lsdException w:name="heading 1" w:uiPriority="9" w:qFormat="1"/>
     <w:lsdException w:name="heading 2" w:semiHidden="1" w:uiPriority="9" w:unhideWhenUsed="1" w:qFormat="1"/>
@@ -4131,7 +4173,6 @@
     <w:lsdException w:name="HTML Sample" w:semiHidden="1" w:unhideWhenUsed="1"/>
     <w:lsdException w:name="HTML Typewriter" w:semiHidden="1" w:unhideWhenUsed="1"/>
     <w:lsdException w:name="HTML Variable" w:semiHidden="1" w:unhideWhenUsed="1"/>
-    <w:lsdException w:name="Normal Table" w:semiHidden="1" w:unhideWhenUsed="1"/>
     <w:lsdException w:name="annotation subject" w:semiHidden="1" w:unhideWhenUsed="1"/>
     <w:lsdException w:name="No List" w:semiHidden="1" w:unhideWhenUsed="1"/>
     <w:lsdException w:name="Outline List 1" w:semiHidden="1" w:unhideWhenUsed="1"/>
@@ -4174,11 +4215,8 @@
     <w:lsdException w:name="Table Contemporary" w:semiHidden="1" w:unhideWhenUsed="1"/>
     <w:lsdException w:name="Table Elegant" w:semiHidden="1" w:unhideWhenUsed="1"/>
     <w:lsdException w:name="Table Professional" w:semiHidden="1" w:unhideWhenUsed="1"/>
-    <w:lsdException w:name="Table Subtle 1" w:semiHidden="1" w:unhideWhenUsed="1"/>
     <w:lsdException w:name="Table Subtle 2" w:semiHidden="1" w:unhideWhenUsed="1"/>
     <w:lsdException w:name="Table Web 1" w:semiHidden="1" w:unhideWhenUsed="1"/>
-    <w:lsdException w:name="Table Web 2" w:semiHidden="1" w:unhideWhenUsed="1"/>
-    <w:lsdException w:name="Table Web 3" w:semiHidden="1" w:unhideWhenUsed="1"/>
     <w:lsdException w:name="Balloon Text" w:semiHidden="1" w:unhideWhenUsed="1"/>
     <w:lsdException w:name="Table Grid" w:uiPriority="39"/>
     <w:lsdException w:name="Table Theme" w:semiHidden="1" w:unhideWhenUsed="1"/>
@@ -4397,6 +4435,11 @@
     <w:lsdException w:name="List Table 5 Dark Accent 6" w:uiPriority="50"/>
     <w:lsdException w:name="List Table 6 Colorful Accent 6" w:uiPriority="51"/>
     <w:lsdException w:name="List Table 7 Colorful Accent 6" w:uiPriority="52"/>
+    <w:lsdException w:name="Mention" w:semiHidden="1" w:unhideWhenUsed="1"/>
+    <w:lsdException w:name="Smart Hyperlink" w:semiHidden="1" w:unhideWhenUsed="1"/>
+    <w:lsdException w:name="Hashtag" w:semiHidden="1" w:unhideWhenUsed="1"/>
+    <w:lsdException w:name="Unresolved Mention" w:semiHidden="1" w:unhideWhenUsed="1"/>
+    <w:lsdException w:name="Smart Link" w:semiHidden="1" w:unhideWhenUsed="1"/>
   </w:latentStyles>
   <w:style w:type="paragraph" w:default="1" w:styleId="Normal">
     <w:name w:val="Normal"/>

</xml_diff>